<commit_message>
Remove mentions of Covariance from L21 Prep
</commit_message>
<xml_diff>
--- a/homework_prep_build/current_files/L21/21_Preparation_Answer_Key_A.docx
+++ b/homework_prep_build/current_files/L21/21_Preparation_Answer_Key_A.docx
@@ -66,15 +66,14 @@
         <w:t xml:space="preserve">Preparation</w:t>
       </w:r>
     </w:p>
+    <w:bookmarkStart w:id="26" w:name="solutions"/>
     <w:p>
       <w:pPr>
         <w:pStyle w:val="Heading2"/>
       </w:pPr>
-      <w:bookmarkStart w:id="20" w:name="solutions"/>
       <w:r>
         <w:t xml:space="preserve">Solutions</w:t>
       </w:r>
-      <w:bookmarkEnd w:id="20"/>
     </w:p>
     <w:p>
       <w:pPr>
@@ -82,6 +81,7 @@
       </w:pPr>
       <w:r>
         <w:rPr>
+          <w:bCs/>
           <w:b/>
         </w:rPr>
         <w:t xml:space="preserve">Please note that the steps show rounded numbers, but that the final answers to the problems are calculated without rounding.</w:t>
@@ -90,8 +90,8 @@
     <w:tbl>
       <w:tblPr>
         <w:tblStyle w:val="Table"/>
-        <w:tblW w:type="pct" w:w="5000.0"/>
-        <w:tblLook w:firstRow="1"/>
+        <w:tblW w:type="pct" w:w="5000"/>
+        <w:tblLook w:firstRow="1" w:lastRow="0" w:firstColumn="0" w:lastColumn="0" w:noHBand="0" w:noVBand="0" w:val="0020"/>
       </w:tblPr>
       <w:tblGrid>
         <w:gridCol w:w="792"/>
@@ -100,15 +100,10 @@
       </w:tblGrid>
       <w:tr>
         <w:trPr>
-          <w:cnfStyle w:firstRow="1"/>
+          <w:tblHeader w:val="true"/>
         </w:trPr>
         <w:tc>
-          <w:tcPr>
-            <w:tcBorders>
-              <w:bottom w:val="single"/>
-            </w:tcBorders>
-            <w:vAlign w:val="bottom"/>
-          </w:tcPr>
+          <w:tcPr/>
           <w:p>
             <w:pPr>
               <w:pStyle w:val="Compact"/>
@@ -120,12 +115,7 @@
           </w:p>
         </w:tc>
         <w:tc>
-          <w:tcPr>
-            <w:tcBorders>
-              <w:bottom w:val="single"/>
-            </w:tcBorders>
-            <w:vAlign w:val="bottom"/>
-          </w:tcPr>
+          <w:tcPr/>
           <w:p>
             <w:pPr>
               <w:pStyle w:val="Compact"/>
@@ -137,12 +127,7 @@
           </w:p>
         </w:tc>
         <w:tc>
-          <w:tcPr>
-            <w:tcBorders>
-              <w:bottom w:val="single"/>
-            </w:tcBorders>
-            <w:vAlign w:val="bottom"/>
-          </w:tcPr>
+          <w:tcPr/>
           <w:p>
             <w:pPr>
               <w:pStyle w:val="Compact"/>
@@ -156,6 +141,7 @@
       </w:tr>
       <w:tr>
         <w:tc>
+          <w:tcPr/>
           <w:p>
             <w:pPr>
               <w:pStyle w:val="Compact"/>
@@ -167,6 +153,7 @@
           </w:p>
         </w:tc>
         <w:tc>
+          <w:tcPr/>
           <w:p>
             <w:pPr>
               <w:pStyle w:val="Compact"/>
@@ -178,6 +165,7 @@
           </w:p>
         </w:tc>
         <w:tc>
+          <w:tcPr/>
           <w:p>
             <w:pPr>
               <w:pStyle w:val="Compact"/>
@@ -209,6 +197,7 @@
       </w:tr>
       <w:tr>
         <w:tc>
+          <w:tcPr/>
           <w:p>
             <w:pPr>
               <w:pStyle w:val="Compact"/>
@@ -220,6 +209,7 @@
           </w:p>
         </w:tc>
         <w:tc>
+          <w:tcPr/>
           <w:p>
             <w:pPr>
               <w:pStyle w:val="Compact"/>
@@ -231,6 +221,7 @@
           </w:p>
         </w:tc>
         <w:tc>
+          <w:tcPr/>
           <w:p>
             <w:pPr>
               <w:pStyle w:val="Compact"/>
@@ -240,25 +231,25 @@
               <w:t xml:space="preserve">Students should have a graph sketched</w:t>
             </w:r>
             <w:r>
-              <w:br w:type="textWrapping"/>
+              <w:br/>
             </w:r>
             <w:r>
               <w:drawing>
                 <wp:inline>
                   <wp:extent cx="5334000" cy="3793066"/>
                   <wp:effectExtent b="0" l="0" r="0" t="0"/>
-                  <wp:docPr descr="sketch" title="" id="1" name="Picture"/>
+                  <wp:docPr descr="sketch" title="" id="21" name="Picture"/>
                   <a:graphic>
                     <a:graphicData uri="http://schemas.openxmlformats.org/drawingml/2006/picture">
                       <pic:pic>
                         <pic:nvPicPr>
-                          <pic:cNvPr descr="../images/L21_Prep_Q2_Sketch.png" id="0" name="Picture"/>
+                          <pic:cNvPr descr="../images/L21_Prep_Q2_Sketch.png" id="22" name="Picture"/>
                           <pic:cNvPicPr>
                             <a:picLocks noChangeArrowheads="1" noChangeAspect="1"/>
                           </pic:cNvPicPr>
                         </pic:nvPicPr>
                         <pic:blipFill>
-                          <a:blip r:embed="rId21"/>
+                          <a:blip r:embed="rId20"/>
                           <a:stretch>
                             <a:fillRect/>
                           </a:stretch>
@@ -289,6 +280,7 @@
       </w:tr>
       <w:tr>
         <w:tc>
+          <w:tcPr/>
           <w:p>
             <w:pPr>
               <w:pStyle w:val="Compact"/>
@@ -300,6 +292,7 @@
           </w:p>
         </w:tc>
         <w:tc>
+          <w:tcPr/>
           <w:p>
             <w:pPr>
               <w:pStyle w:val="Compact"/>
@@ -311,6 +304,7 @@
           </w:p>
         </w:tc>
         <w:tc>
+          <w:tcPr/>
           <w:p>
             <w:pPr>
               <w:pStyle w:val="Compact"/>
@@ -321,6 +315,9 @@
                 <m:t>r</m:t>
               </m:r>
               <m:r>
+                <m:rPr>
+                  <m:sty m:val="p"/>
+                </m:rPr>
                 <m:t>=</m:t>
               </m:r>
               <m:r>
@@ -332,6 +329,7 @@
       </w:tr>
       <w:tr>
         <w:tc>
+          <w:tcPr/>
           <w:p>
             <w:pPr>
               <w:pStyle w:val="Compact"/>
@@ -343,6 +341,7 @@
           </w:p>
         </w:tc>
         <w:tc>
+          <w:tcPr/>
           <w:p>
             <w:pPr>
               <w:pStyle w:val="Compact"/>
@@ -354,27 +353,27 @@
           </w:p>
         </w:tc>
         <w:tc>
+          <w:tcPr/>
           <w:p>
             <w:pPr>
               <w:pStyle w:val="Compact"/>
               <w:jc w:val="left"/>
             </w:pPr>
-            <m:oMath>
-              <m:r>
-                <m:rPr>
-                  <m:sty m:val="p"/>
-                </m:rPr>
-                <m:t>Covariance</m:t>
-              </m:r>
-              <m:r>
-                <m:t>1533.734</m:t>
-              </m:r>
-            </m:oMath>
+            <w:r>
+              <w:t xml:space="preserve">This appears to be a strong positive correlation in looking at the graph and the</w:t>
+            </w:r>
+            <w:r>
+              <w:t xml:space="preserve"> </w:t>
+            </w:r>
+            <w:r>
+              <w:t xml:space="preserve">value of the correlation, as the dots all fit very tightly to the line.</w:t>
+            </w:r>
           </w:p>
         </w:tc>
       </w:tr>
       <w:tr>
         <w:tc>
+          <w:tcPr/>
           <w:p>
             <w:pPr>
               <w:pStyle w:val="Compact"/>
@@ -386,6 +385,7 @@
           </w:p>
         </w:tc>
         <w:tc>
+          <w:tcPr/>
           <w:p>
             <w:pPr>
               <w:pStyle w:val="Compact"/>
@@ -397,6 +397,7 @@
           </w:p>
         </w:tc>
         <w:tc>
+          <w:tcPr/>
           <w:p>
             <w:pPr>
               <w:pStyle w:val="Compact"/>
@@ -407,18 +408,18 @@
                 <wp:inline>
                   <wp:extent cx="5334000" cy="3793066"/>
                   <wp:effectExtent b="0" l="0" r="0" t="0"/>
-                  <wp:docPr descr="scatter" title="" id="1" name="Picture"/>
+                  <wp:docPr descr="scatter" title="" id="24" name="Picture"/>
                   <a:graphic>
                     <a:graphicData uri="http://schemas.openxmlformats.org/drawingml/2006/picture">
                       <pic:pic>
                         <pic:nvPicPr>
-                          <pic:cNvPr descr="../images/L21_Prep_Q5_Sketch.png" id="0" name="Picture"/>
+                          <pic:cNvPr descr="../images/L21_Prep_Q5_Sketch.png" id="25" name="Picture"/>
                           <pic:cNvPicPr>
                             <a:picLocks noChangeArrowheads="1" noChangeAspect="1"/>
                           </pic:cNvPicPr>
                         </pic:nvPicPr>
                         <pic:blipFill>
-                          <a:blip r:embed="rId22"/>
+                          <a:blip r:embed="rId23"/>
                           <a:stretch>
                             <a:fillRect/>
                           </a:stretch>
@@ -449,6 +450,7 @@
       </w:tr>
       <w:tr>
         <w:tc>
+          <w:tcPr/>
           <w:p>
             <w:pPr>
               <w:pStyle w:val="Compact"/>
@@ -460,6 +462,7 @@
           </w:p>
         </w:tc>
         <w:tc>
+          <w:tcPr/>
           <w:p>
             <w:pPr>
               <w:pStyle w:val="Compact"/>
@@ -471,6 +474,7 @@
           </w:p>
         </w:tc>
         <w:tc>
+          <w:tcPr/>
           <w:p>
             <w:pPr>
               <w:pStyle w:val="Compact"/>
@@ -489,6 +493,7 @@
         </w:tc>
       </w:tr>
     </w:tbl>
+    <w:bookmarkEnd w:id="26"/>
     <w:sectPr/>
   </w:body>
 </w:document>
@@ -520,17 +525,14 @@
 <file path=word/numbering.xml><?xml version="1.0" encoding="utf-8"?>
 <w:numbering xmlns:w="http://schemas.openxmlformats.org/wordprocessingml/2006/main">
   <w:abstractNum w:abstractNumId="990">
-    <w:nsid w:val="170cd2de"/>
+    <w:nsid w:val="A990"/>
     <w:multiLevelType w:val="multilevel"/>
     <w:lvl w:ilvl="0">
       <w:numFmt w:val="bullet"/>
       <w:lvlText w:val=" "/>
       <w:lvlJc w:val="left"/>
       <w:pPr>
-        <w:tabs>
-          <w:tab w:val="num" w:pos="0"/>
-        </w:tabs>
-        <w:ind w:left="480" w:hanging="480"/>
+        <w:ind w:left="720" w:hanging="480"/>
       </w:pPr>
     </w:lvl>
     <w:lvl w:ilvl="1">
@@ -538,10 +540,7 @@
       <w:lvlText w:val=" "/>
       <w:lvlJc w:val="left"/>
       <w:pPr>
-        <w:tabs>
-          <w:tab w:val="num" w:pos="720"/>
-        </w:tabs>
-        <w:ind w:left="1200" w:hanging="480"/>
+        <w:ind w:left="1440" w:hanging="480"/>
       </w:pPr>
     </w:lvl>
     <w:lvl w:ilvl="2">
@@ -549,10 +548,7 @@
       <w:lvlText w:val=" "/>
       <w:lvlJc w:val="left"/>
       <w:pPr>
-        <w:tabs>
-          <w:tab w:val="num" w:pos="1440"/>
-        </w:tabs>
-        <w:ind w:left="1920" w:hanging="480"/>
+        <w:ind w:left="2160" w:hanging="480"/>
       </w:pPr>
     </w:lvl>
     <w:lvl w:ilvl="3">
@@ -560,10 +556,7 @@
       <w:lvlText w:val=" "/>
       <w:lvlJc w:val="left"/>
       <w:pPr>
-        <w:tabs>
-          <w:tab w:val="num" w:pos="2160"/>
-        </w:tabs>
-        <w:ind w:left="2640" w:hanging="480"/>
+        <w:ind w:left="2880" w:hanging="480"/>
       </w:pPr>
     </w:lvl>
     <w:lvl w:ilvl="4">
@@ -571,10 +564,7 @@
       <w:lvlText w:val=" "/>
       <w:lvlJc w:val="left"/>
       <w:pPr>
-        <w:tabs>
-          <w:tab w:val="num" w:pos="2880"/>
-        </w:tabs>
-        <w:ind w:left="3360" w:hanging="480"/>
+        <w:ind w:left="3600" w:hanging="480"/>
       </w:pPr>
     </w:lvl>
     <w:lvl w:ilvl="5">
@@ -582,10 +572,7 @@
       <w:lvlText w:val=" "/>
       <w:lvlJc w:val="left"/>
       <w:pPr>
-        <w:tabs>
-          <w:tab w:val="num" w:pos="3600"/>
-        </w:tabs>
-        <w:ind w:left="4080" w:hanging="480"/>
+        <w:ind w:left="4320" w:hanging="480"/>
       </w:pPr>
     </w:lvl>
     <w:lvl w:ilvl="6">
@@ -593,10 +580,7 @@
       <w:lvlText w:val=" "/>
       <w:lvlJc w:val="left"/>
       <w:pPr>
-        <w:tabs>
-          <w:tab w:val="num" w:pos="4320"/>
-        </w:tabs>
-        <w:ind w:left="4800" w:hanging="480"/>
+        <w:ind w:left="5040" w:hanging="480"/>
       </w:pPr>
     </w:lvl>
     <w:lvl w:ilvl="7">
@@ -604,10 +588,7 @@
       <w:lvlText w:val=" "/>
       <w:lvlJc w:val="left"/>
       <w:pPr>
-        <w:tabs>
-          <w:tab w:val="num" w:pos="5040"/>
-        </w:tabs>
-        <w:ind w:left="5520" w:hanging="480"/>
+        <w:ind w:left="5760" w:hanging="480"/>
       </w:pPr>
     </w:lvl>
     <w:lvl w:ilvl="8">
@@ -615,119 +596,10 @@
       <w:lvlText w:val=" "/>
       <w:lvlJc w:val="left"/>
       <w:pPr>
-        <w:tabs>
-          <w:tab w:val="num" w:pos="5760"/>
-        </w:tabs>
-        <w:ind w:left="6240" w:hanging="480"/>
+        <w:ind w:left="6480" w:hanging="480"/>
       </w:pPr>
     </w:lvl>
   </w:abstractNum>
-  <w:abstractNum w:abstractNumId="990">
-    <w:nsid w:val="2c1ae401"/>
-    <w:multiLevelType w:val="multilevel"/>
-    <w:lvl w:ilvl="0">
-      <w:numFmt w:val="bullet"/>
-      <w:lvlText w:val=" "/>
-      <w:lvlJc w:val="left"/>
-      <w:pPr>
-        <w:tabs>
-          <w:tab w:val="num" w:pos="0"/>
-        </w:tabs>
-        <w:ind w:left="480" w:hanging="480"/>
-      </w:pPr>
-    </w:lvl>
-    <w:lvl w:ilvl="1">
-      <w:numFmt w:val="bullet"/>
-      <w:lvlText w:val=" "/>
-      <w:lvlJc w:val="left"/>
-      <w:pPr>
-        <w:tabs>
-          <w:tab w:val="num" w:pos="720"/>
-        </w:tabs>
-        <w:ind w:left="1200" w:hanging="480"/>
-      </w:pPr>
-    </w:lvl>
-    <w:lvl w:ilvl="2">
-      <w:numFmt w:val="bullet"/>
-      <w:lvlText w:val=" "/>
-      <w:lvlJc w:val="left"/>
-      <w:pPr>
-        <w:tabs>
-          <w:tab w:val="num" w:pos="1440"/>
-        </w:tabs>
-        <w:ind w:left="1920" w:hanging="480"/>
-      </w:pPr>
-    </w:lvl>
-    <w:lvl w:ilvl="3">
-      <w:numFmt w:val="bullet"/>
-      <w:lvlText w:val=" "/>
-      <w:lvlJc w:val="left"/>
-      <w:pPr>
-        <w:tabs>
-          <w:tab w:val="num" w:pos="2160"/>
-        </w:tabs>
-        <w:ind w:left="2640" w:hanging="480"/>
-      </w:pPr>
-    </w:lvl>
-    <w:lvl w:ilvl="4">
-      <w:numFmt w:val="bullet"/>
-      <w:lvlText w:val=" "/>
-      <w:lvlJc w:val="left"/>
-      <w:pPr>
-        <w:tabs>
-          <w:tab w:val="num" w:pos="2880"/>
-        </w:tabs>
-        <w:ind w:left="3360" w:hanging="480"/>
-      </w:pPr>
-    </w:lvl>
-    <w:lvl w:ilvl="5">
-      <w:numFmt w:val="bullet"/>
-      <w:lvlText w:val=" "/>
-      <w:lvlJc w:val="left"/>
-      <w:pPr>
-        <w:tabs>
-          <w:tab w:val="num" w:pos="3600"/>
-        </w:tabs>
-        <w:ind w:left="4080" w:hanging="480"/>
-      </w:pPr>
-    </w:lvl>
-    <w:lvl w:ilvl="6">
-      <w:numFmt w:val="bullet"/>
-      <w:lvlText w:val=" "/>
-      <w:lvlJc w:val="left"/>
-      <w:pPr>
-        <w:tabs>
-          <w:tab w:val="num" w:pos="4320"/>
-        </w:tabs>
-        <w:ind w:left="4800" w:hanging="480"/>
-      </w:pPr>
-    </w:lvl>
-    <w:lvl w:ilvl="7">
-      <w:numFmt w:val="bullet"/>
-      <w:lvlText w:val=" "/>
-      <w:lvlJc w:val="left"/>
-      <w:pPr>
-        <w:tabs>
-          <w:tab w:val="num" w:pos="5040"/>
-        </w:tabs>
-        <w:ind w:left="5520" w:hanging="480"/>
-      </w:pPr>
-    </w:lvl>
-    <w:lvl w:ilvl="8">
-      <w:numFmt w:val="bullet"/>
-      <w:lvlText w:val=" "/>
-      <w:lvlJc w:val="left"/>
-      <w:pPr>
-        <w:tabs>
-          <w:tab w:val="num" w:pos="5760"/>
-        </w:tabs>
-        <w:ind w:left="6240" w:hanging="480"/>
-      </w:pPr>
-    </w:lvl>
-  </w:abstractNum>
-  <w:num w:numId="1000">
-    <w:abstractNumId w:val="990"/>
-  </w:num>
   <w:num w:numId="1000">
     <w:abstractNumId w:val="990"/>
   </w:num>
@@ -739,10 +611,10 @@
   <w:docDefaults>
     <w:rPrDefault>
       <w:rPr>
-        <w:rFonts w:asciiTheme="minorHAnsi" w:eastAsiaTheme="minorHAnsi" w:hAnsiTheme="minorHAnsi" w:cstheme="minorBidi"/>
+        <w:rFonts w:asciiTheme="minorHAnsi" w:cstheme="minorBidi" w:eastAsiaTheme="minorHAnsi" w:hAnsiTheme="minorHAnsi"/>
         <w:sz w:val="24"/>
         <w:szCs w:val="24"/>
-        <w:lang w:val="en-US" w:eastAsia="en-US" w:bidi="ar-SA"/>
+        <w:lang w:bidi="ar-SA" w:eastAsia="en-US" w:val="en-US"/>
       </w:rPr>
     </w:rPrDefault>
     <w:pPrDefault>
@@ -751,35 +623,35 @@
       </w:pPr>
     </w:pPrDefault>
   </w:docDefaults>
-  <w:latentStyles w:defLockedState="0" w:defUIPriority="0" w:defSemiHidden="0" w:defUnhideWhenUsed="0" w:defQFormat="0" w:count="276"/>
-  <w:style w:type="paragraph" w:default="1" w:styleId="Normal">
+  <w:latentStyles w:count="276" w:defLockedState="0" w:defQFormat="0" w:defSemiHidden="0" w:defUIPriority="0" w:defUnhideWhenUsed="0"/>
+  <w:style w:default="1" w:styleId="Normal" w:type="paragraph">
     <w:name w:val="Normal"/>
     <w:qFormat/>
   </w:style>
-  <w:style w:type="paragraph" w:styleId="BodyText">
+  <w:style w:styleId="BodyText" w:type="paragraph">
     <w:name w:val="Body Text"/>
     <w:basedOn w:val="Normal"/>
     <w:link w:val="BodyTextChar"/>
     <w:pPr>
-      <w:spacing w:before="180" w:after="180"/>
-    </w:pPr>
-    <w:qFormat/>
-  </w:style>
-  <w:style w:type="paragraph" w:customStyle="1" w:styleId="FirstParagraph">
+      <w:spacing w:after="180" w:before="180"/>
+    </w:pPr>
+    <w:qFormat/>
+  </w:style>
+  <w:style w:customStyle="1" w:styleId="FirstParagraph" w:type="paragraph">
     <w:name w:val="First Paragraph"/>
     <w:basedOn w:val="BodyText"/>
     <w:next w:val="BodyText"/>
     <w:qFormat/>
   </w:style>
-  <w:style w:type="paragraph" w:customStyle="1" w:styleId="Compact">
+  <w:style w:customStyle="1" w:styleId="Compact" w:type="paragraph">
     <w:name w:val="Compact"/>
     <w:basedOn w:val="BodyText"/>
     <w:qFormat/>
     <w:pPr>
-      <w:spacing w:before="36" w:after="36"/>
-    </w:pPr>
-  </w:style>
-  <w:style w:type="paragraph" w:styleId="Title">
+      <w:spacing w:after="36" w:before="36"/>
+    </w:pPr>
+  </w:style>
+  <w:style w:styleId="Title" w:type="paragraph">
     <w:name w:val="Title"/>
     <w:basedOn w:val="Normal"/>
     <w:next w:val="BodyText"/>
@@ -787,19 +659,19 @@
     <w:pPr>
       <w:keepNext/>
       <w:keepLines/>
-      <w:spacing w:before="480" w:after="240"/>
+      <w:spacing w:after="240" w:before="480"/>
       <w:jc w:val="center"/>
     </w:pPr>
     <w:rPr>
-      <w:rFonts w:asciiTheme="majorHAnsi" w:eastAsiaTheme="majorEastAsia" w:hAnsiTheme="majorHAnsi" w:cstheme="majorBidi"/>
+      <w:rFonts w:asciiTheme="majorHAnsi" w:cstheme="majorBidi" w:eastAsiaTheme="majorEastAsia" w:hAnsiTheme="majorHAnsi"/>
       <w:b/>
       <w:bCs/>
-      <w:color w:val="345A8A" w:themeColor="accent1" w:themeShade="B5"/>
+      <w:color w:themeColor="accent1" w:themeShade="B5" w:val="345A8A"/>
       <w:sz w:val="36"/>
       <w:szCs w:val="36"/>
     </w:rPr>
   </w:style>
-  <w:style w:type="paragraph" w:styleId="Subtitle">
+  <w:style w:styleId="Subtitle" w:type="paragraph">
     <w:name w:val="Subtitle"/>
     <w:basedOn w:val="Title"/>
     <w:next w:val="BodyText"/>
@@ -807,7 +679,7 @@
     <w:pPr>
       <w:keepNext/>
       <w:keepLines/>
-      <w:spacing w:before="240" w:after="240"/>
+      <w:spacing w:after="240" w:before="240"/>
       <w:jc w:val="center"/>
     </w:pPr>
     <w:rPr>
@@ -815,7 +687,7 @@
       <w:szCs w:val="30"/>
     </w:rPr>
   </w:style>
-  <w:style w:type="paragraph" w:customStyle="1" w:styleId="Author">
+  <w:style w:customStyle="1" w:styleId="Author" w:type="paragraph">
     <w:name w:val="Author"/>
     <w:next w:val="BodyText"/>
     <w:qFormat/>
@@ -825,7 +697,7 @@
       <w:jc w:val="center"/>
     </w:pPr>
   </w:style>
-  <w:style w:type="paragraph" w:styleId="Date">
+  <w:style w:styleId="Date" w:type="paragraph">
     <w:name w:val="Date"/>
     <w:next w:val="BodyText"/>
     <w:qFormat/>
@@ -835,7 +707,7 @@
       <w:jc w:val="center"/>
     </w:pPr>
   </w:style>
-  <w:style w:type="paragraph" w:customStyle="1" w:styleId="Abstract">
+  <w:style w:customStyle="1" w:styleId="Abstract" w:type="paragraph">
     <w:name w:val="Abstract"/>
     <w:basedOn w:val="Normal"/>
     <w:next w:val="BodyText"/>
@@ -843,14 +715,14 @@
     <w:pPr>
       <w:keepNext/>
       <w:keepLines/>
-      <w:spacing w:before="300" w:after="300"/>
+      <w:spacing w:after="300" w:before="300"/>
     </w:pPr>
     <w:rPr>
       <w:sz w:val="20"/>
       <w:szCs w:val="20"/>
     </w:rPr>
   </w:style>
-  <w:style w:type="paragraph" w:styleId="Bibliography">
+  <w:style w:styleId="Bibliography" w:type="paragraph">
     <w:name w:val="Bibliography"/>
     <w:basedOn w:val="Normal"/>
     <w:next w:val="Bibliography"/>
@@ -858,7 +730,7 @@
     <w:pPr/>
     <w:rPr/>
   </w:style>
-  <w:style w:type="paragraph" w:styleId="Heading1">
+  <w:style w:styleId="Heading1" w:type="paragraph">
     <w:name w:val="Heading 1"/>
     <w:basedOn w:val="Normal"/>
     <w:next w:val="BodyText"/>
@@ -867,19 +739,19 @@
     <w:pPr>
       <w:keepNext/>
       <w:keepLines/>
-      <w:spacing w:before="480" w:after="0"/>
+      <w:spacing w:after="0" w:before="480"/>
       <w:outlineLvl w:val="0"/>
     </w:pPr>
     <w:rPr>
-      <w:rFonts w:asciiTheme="majorHAnsi" w:eastAsiaTheme="majorEastAsia" w:hAnsiTheme="majorHAnsi" w:cstheme="majorBidi"/>
+      <w:rFonts w:asciiTheme="majorHAnsi" w:cstheme="majorBidi" w:eastAsiaTheme="majorEastAsia" w:hAnsiTheme="majorHAnsi"/>
       <w:b/>
       <w:bCs/>
-      <w:color w:val="345A8A" w:themeColor="accent1" w:themeShade="B5"/>
+      <w:color w:themeColor="accent1" w:val="4F81BD"/>
       <w:sz w:val="32"/>
       <w:szCs w:val="32"/>
     </w:rPr>
   </w:style>
-  <w:style w:type="paragraph" w:styleId="Heading2">
+  <w:style w:styleId="Heading2" w:type="paragraph">
     <w:name w:val="Heading 2"/>
     <w:basedOn w:val="Normal"/>
     <w:next w:val="BodyText"/>
@@ -889,19 +761,19 @@
     <w:pPr>
       <w:keepNext/>
       <w:keepLines/>
-      <w:spacing w:before="200" w:after="0"/>
+      <w:spacing w:after="0" w:before="200"/>
       <w:outlineLvl w:val="1"/>
     </w:pPr>
     <w:rPr>
-      <w:rFonts w:asciiTheme="majorHAnsi" w:eastAsiaTheme="majorEastAsia" w:hAnsiTheme="majorHAnsi" w:cstheme="majorBidi"/>
+      <w:rFonts w:asciiTheme="majorHAnsi" w:cstheme="majorBidi" w:eastAsiaTheme="majorEastAsia" w:hAnsiTheme="majorHAnsi"/>
       <w:b/>
       <w:bCs/>
-      <w:color w:val="4F81BD" w:themeColor="accent1"/>
-      <w:sz w:val="32"/>
-      <w:szCs w:val="32"/>
-    </w:rPr>
-  </w:style>
-  <w:style w:type="paragraph" w:styleId="Heading3">
+      <w:color w:themeColor="accent1" w:val="4F81BD"/>
+      <w:sz w:val="28"/>
+      <w:szCs w:val="28"/>
+    </w:rPr>
+  </w:style>
+  <w:style w:styleId="Heading3" w:type="paragraph">
     <w:name w:val="Heading 3"/>
     <w:basedOn w:val="Normal"/>
     <w:next w:val="BodyText"/>
@@ -911,19 +783,19 @@
     <w:pPr>
       <w:keepNext/>
       <w:keepLines/>
-      <w:spacing w:before="200" w:after="0"/>
+      <w:spacing w:after="0" w:before="200"/>
       <w:outlineLvl w:val="2"/>
     </w:pPr>
     <w:rPr>
-      <w:rFonts w:asciiTheme="majorHAnsi" w:eastAsiaTheme="majorEastAsia" w:hAnsiTheme="majorHAnsi" w:cstheme="majorBidi"/>
+      <w:rFonts w:asciiTheme="majorHAnsi" w:cstheme="majorBidi" w:eastAsiaTheme="majorEastAsia" w:hAnsiTheme="majorHAnsi"/>
       <w:b/>
       <w:bCs/>
-      <w:color w:val="4F81BD" w:themeColor="accent1"/>
-      <w:sz w:val="28"/>
-      <w:szCs w:val="28"/>
-    </w:rPr>
-  </w:style>
-  <w:style w:type="paragraph" w:styleId="Heading4">
+      <w:color w:themeColor="accent1" w:val="4F81BD"/>
+      <w:sz w:val="24"/>
+      <w:szCs w:val="24"/>
+    </w:rPr>
+  </w:style>
+  <w:style w:styleId="Heading4" w:type="paragraph">
     <w:name w:val="Heading 4"/>
     <w:basedOn w:val="Normal"/>
     <w:next w:val="BodyText"/>
@@ -933,19 +805,19 @@
     <w:pPr>
       <w:keepNext/>
       <w:keepLines/>
-      <w:spacing w:before="200" w:after="0"/>
+      <w:spacing w:after="0" w:before="200"/>
       <w:outlineLvl w:val="3"/>
     </w:pPr>
     <w:rPr>
-      <w:rFonts w:asciiTheme="majorHAnsi" w:eastAsiaTheme="majorEastAsia" w:hAnsiTheme="majorHAnsi" w:cstheme="majorBidi"/>
-      <w:b/>
+      <w:rFonts w:asciiTheme="majorHAnsi" w:cstheme="majorBidi" w:eastAsiaTheme="majorEastAsia" w:hAnsiTheme="majorHAnsi"/>
+      <w:i/>
       <w:bCs/>
-      <w:color w:val="4F81BD" w:themeColor="accent1"/>
+      <w:color w:themeColor="accent1" w:val="4F81BD"/>
       <w:sz w:val="24"/>
       <w:szCs w:val="24"/>
     </w:rPr>
   </w:style>
-  <w:style w:type="paragraph" w:styleId="Heading5">
+  <w:style w:styleId="Heading5" w:type="paragraph">
     <w:name w:val="Heading 5"/>
     <w:basedOn w:val="Normal"/>
     <w:next w:val="BodyText"/>
@@ -955,19 +827,18 @@
     <w:pPr>
       <w:keepNext/>
       <w:keepLines/>
-      <w:spacing w:before="200" w:after="0"/>
+      <w:spacing w:after="0" w:before="200"/>
       <w:outlineLvl w:val="4"/>
     </w:pPr>
     <w:rPr>
-      <w:rFonts w:asciiTheme="majorHAnsi" w:eastAsiaTheme="majorEastAsia" w:hAnsiTheme="majorHAnsi" w:cstheme="majorBidi"/>
-      <w:i/>
+      <w:rFonts w:asciiTheme="majorHAnsi" w:cstheme="majorBidi" w:eastAsiaTheme="majorEastAsia" w:hAnsiTheme="majorHAnsi"/>
       <w:iCs/>
-      <w:color w:val="4F81BD" w:themeColor="accent1"/>
+      <w:color w:themeColor="accent1" w:val="4F81BD"/>
       <w:sz w:val="24"/>
       <w:szCs w:val="24"/>
     </w:rPr>
   </w:style>
-  <w:style w:type="paragraph" w:styleId="Heading6">
+  <w:style w:styleId="Heading6" w:type="paragraph">
     <w:name w:val="Heading 6"/>
     <w:basedOn w:val="Normal"/>
     <w:next w:val="BodyText"/>
@@ -977,17 +848,17 @@
     <w:pPr>
       <w:keepNext/>
       <w:keepLines/>
-      <w:spacing w:before="200" w:after="0"/>
+      <w:spacing w:after="0" w:before="200"/>
       <w:outlineLvl w:val="5"/>
     </w:pPr>
     <w:rPr>
-      <w:rFonts w:asciiTheme="majorHAnsi" w:eastAsiaTheme="majorEastAsia" w:hAnsiTheme="majorHAnsi" w:cstheme="majorBidi"/>
-      <w:color w:val="4F81BD" w:themeColor="accent1"/>
+      <w:rFonts w:asciiTheme="majorHAnsi" w:cstheme="majorBidi" w:eastAsiaTheme="majorEastAsia" w:hAnsiTheme="majorHAnsi"/>
+      <w:color w:themeColor="accent1" w:val="4F81BD"/>
       <w:sz w:val="24"/>
       <w:szCs w:val="24"/>
     </w:rPr>
   </w:style>
-  <w:style w:type="paragraph" w:styleId="Heading7">
+  <w:style w:styleId="Heading7" w:type="paragraph">
     <w:name w:val="Heading 7"/>
     <w:basedOn w:val="Normal"/>
     <w:next w:val="BodyText"/>
@@ -997,17 +868,17 @@
     <w:pPr>
       <w:keepNext/>
       <w:keepLines/>
-      <w:spacing w:before="200" w:after="0"/>
+      <w:spacing w:after="0" w:before="200"/>
       <w:outlineLvl w:val="6"/>
     </w:pPr>
     <w:rPr>
-      <w:rFonts w:asciiTheme="majorHAnsi" w:eastAsiaTheme="majorEastAsia" w:hAnsiTheme="majorHAnsi" w:cstheme="majorBidi"/>
-      <w:color w:val="4F81BD" w:themeColor="accent1"/>
+      <w:rFonts w:asciiTheme="majorHAnsi" w:cstheme="majorBidi" w:eastAsiaTheme="majorEastAsia" w:hAnsiTheme="majorHAnsi"/>
+      <w:color w:themeColor="accent1" w:val="4F81BD"/>
       <w:sz w:val="24"/>
       <w:szCs w:val="24"/>
     </w:rPr>
   </w:style>
-  <w:style w:type="paragraph" w:styleId="Heading8">
+  <w:style w:styleId="Heading8" w:type="paragraph">
     <w:name w:val="Heading 8"/>
     <w:basedOn w:val="Normal"/>
     <w:next w:val="BodyText"/>
@@ -1017,17 +888,17 @@
     <w:pPr>
       <w:keepNext/>
       <w:keepLines/>
-      <w:spacing w:before="200" w:after="0"/>
+      <w:spacing w:after="0" w:before="200"/>
       <w:outlineLvl w:val="7"/>
     </w:pPr>
     <w:rPr>
-      <w:rFonts w:asciiTheme="majorHAnsi" w:eastAsiaTheme="majorEastAsia" w:hAnsiTheme="majorHAnsi" w:cstheme="majorBidi"/>
-      <w:color w:val="4F81BD" w:themeColor="accent1"/>
+      <w:rFonts w:asciiTheme="majorHAnsi" w:cstheme="majorBidi" w:eastAsiaTheme="majorEastAsia" w:hAnsiTheme="majorHAnsi"/>
+      <w:color w:themeColor="accent1" w:val="4F81BD"/>
       <w:sz w:val="24"/>
       <w:szCs w:val="24"/>
     </w:rPr>
   </w:style>
-  <w:style w:type="paragraph" w:styleId="Heading9">
+  <w:style w:styleId="Heading9" w:type="paragraph">
     <w:name w:val="Heading 9"/>
     <w:basedOn w:val="Normal"/>
     <w:next w:val="BodyText"/>
@@ -1037,17 +908,17 @@
     <w:pPr>
       <w:keepNext/>
       <w:keepLines/>
-      <w:spacing w:before="200" w:after="0"/>
+      <w:spacing w:after="0" w:before="200"/>
       <w:outlineLvl w:val="8"/>
     </w:pPr>
     <w:rPr>
-      <w:rFonts w:asciiTheme="majorHAnsi" w:eastAsiaTheme="majorEastAsia" w:hAnsiTheme="majorHAnsi" w:cstheme="majorBidi"/>
-      <w:color w:val="4F81BD" w:themeColor="accent1"/>
+      <w:rFonts w:asciiTheme="majorHAnsi" w:cstheme="majorBidi" w:eastAsiaTheme="majorEastAsia" w:hAnsiTheme="majorHAnsi"/>
+      <w:color w:themeColor="accent1" w:val="4F81BD"/>
       <w:sz w:val="24"/>
       <w:szCs w:val="24"/>
     </w:rPr>
   </w:style>
-  <w:style w:type="paragraph" w:styleId="BlockText">
+  <w:style w:styleId="BlockText" w:type="paragraph">
     <w:name w:val="Block Text"/>
     <w:basedOn w:val="BodyText"/>
     <w:next w:val="BodyText"/>
@@ -1055,17 +926,11 @@
     <w:unhideWhenUsed/>
     <w:qFormat/>
     <w:pPr>
-      <w:spacing w:before="100" w:after="100"/>
-      <w:ind w:firstLine="0"/>
-    </w:pPr>
-    <w:rPr>
-      <w:rFonts w:asciiTheme="majorHAnsi" w:eastAsiaTheme="majorEastAsia" w:hAnsiTheme="majorHAnsi" w:cstheme="majorBidi"/>
-      <w:bCs/>
-      <w:sz w:val="20"/>
-      <w:szCs w:val="20"/>
-    </w:rPr>
-  </w:style>
-  <w:style w:type="paragraph" w:styleId="FootnoteText">
+      <w:spacing w:after="100" w:before="100"/>
+      <w:ind w:firstLine="0" w:left="480" w:right="480"/>
+    </w:pPr>
+  </w:style>
+  <w:style w:styleId="FootnoteText" w:type="paragraph">
     <w:name w:val="Footnote Text"/>
     <w:basedOn w:val="Normal"/>
     <w:next w:val="FootnoteText"/>
@@ -1073,28 +938,43 @@
     <w:unhideWhenUsed/>
     <w:qFormat/>
   </w:style>
-  <w:style w:type="character" w:default="1" w:styleId="DefaultParagraphFont">
+  <w:style w:default="1" w:styleId="DefaultParagraphFont" w:type="character">
     <w:name w:val="Default Paragraph Font"/>
     <w:semiHidden/>
     <w:unhideWhenUsed/>
   </w:style>
-  <w:style w:type="table" w:default="1" w:styleId="Table">
+  <w:style w:default="1" w:styleId="Table" w:type="table">
     <w:name w:val="Table"/>
     <w:basedOn w:val="TableNormal"/>
     <w:semiHidden/>
     <w:unhideWhenUsed/>
     <w:qFormat/>
     <w:tblPr>
-      <w:tblInd w:w="0" w:type="dxa"/>
+      <w:tblInd w:type="dxa" w:w="0"/>
       <w:tblCellMar>
-        <w:top w:w="0" w:type="dxa"/>
-        <w:left w:w="108" w:type="dxa"/>
-        <w:bottom w:w="0" w:type="dxa"/>
-        <w:right w:w="108" w:type="dxa"/>
+        <w:top w:type="dxa" w:w="0"/>
+        <w:left w:type="dxa" w:w="108"/>
+        <w:bottom w:type="dxa" w:w="0"/>
+        <w:right w:type="dxa" w:w="108"/>
       </w:tblCellMar>
     </w:tblPr>
-  </w:style>
-  <w:style w:type="paragraph" w:customStyle="1" w:styleId="DefinitionTerm">
+    <w:tblStylePr w:type="firstRow">
+      <w:tblPr>
+        <w:jc w:val="left"/>
+        <w:tblInd w:type="dxa" w:w="0"/>
+      </w:tblPr>
+      <w:trPr>
+        <w:jc w:val="left"/>
+      </w:trPr>
+      <w:tcPr>
+        <w:vAlign w:val="bottom"/>
+        <w:tcBorders>
+          <w:bottom w:val="single"/>
+        </w:tcBorders>
+      </w:tcPr>
+    </w:tblStylePr>
+  </w:style>
+  <w:style w:customStyle="1" w:styleId="DefinitionTerm" w:type="paragraph">
     <w:name w:val="Definition Term"/>
     <w:basedOn w:val="Normal"/>
     <w:next w:val="Definition"/>
@@ -1107,49 +987,49 @@
       <w:b/>
     </w:rPr>
   </w:style>
-  <w:style w:type="paragraph" w:customStyle="1" w:styleId="Definition">
+  <w:style w:customStyle="1" w:styleId="Definition" w:type="paragraph">
     <w:name w:val="Definition"/>
     <w:basedOn w:val="Normal"/>
   </w:style>
-  <w:style w:type="paragraph" w:styleId="Caption">
+  <w:style w:styleId="Caption" w:type="paragraph">
     <w:name w:val="Caption"/>
     <w:basedOn w:val="Normal"/>
     <w:link w:val="BodyTextChar"/>
     <w:pPr>
-      <w:spacing w:before="0" w:after="120"/>
+      <w:spacing w:after="120" w:before="0"/>
     </w:pPr>
     <w:rPr>
       <w:i/>
     </w:rPr>
   </w:style>
-  <w:style w:type="paragraph" w:customStyle="1" w:styleId="TableCaption">
+  <w:style w:customStyle="1" w:styleId="TableCaption" w:type="paragraph">
     <w:name w:val="Table Caption"/>
     <w:basedOn w:val="Caption"/>
     <w:pPr>
       <w:keepNext/>
     </w:pPr>
   </w:style>
-  <w:style w:type="paragraph" w:customStyle="1" w:styleId="ImageCaption">
+  <w:style w:customStyle="1" w:styleId="ImageCaption" w:type="paragraph">
     <w:name w:val="Image Caption"/>
     <w:basedOn w:val="Caption"/>
   </w:style>
-  <w:style w:type="paragraph" w:customStyle="1" w:styleId="Figure">
+  <w:style w:customStyle="1" w:styleId="Figure" w:type="paragraph">
     <w:name w:val="Figure"/>
     <w:basedOn w:val="Normal"/>
   </w:style>
-  <w:style w:type="paragraph" w:customStyle="1" w:styleId="CaptionedFigure">
+  <w:style w:customStyle="1" w:styleId="CaptionedFigure" w:type="paragraph">
     <w:name w:val="Captioned Figure"/>
     <w:basedOn w:val="Figure"/>
     <w:pPr>
       <w:keepNext/>
     </w:pPr>
   </w:style>
-  <w:style w:type="character" w:customStyle="1" w:styleId="BodyTextChar">
+  <w:style w:customStyle="1" w:styleId="BodyTextChar" w:type="character">
     <w:name w:val="Body Text Char"/>
     <w:basedOn w:val="DefaultParagraphFont"/>
     <w:link w:val="BodyText"/>
   </w:style>
-  <w:style w:type="character" w:customStyle="1" w:styleId="VerbatimChar">
+  <w:style w:customStyle="1" w:styleId="VerbatimChar" w:type="character">
     <w:name w:val="Verbatim Char"/>
     <w:basedOn w:val="BodyTextChar"/>
     <w:rPr>
@@ -1157,21 +1037,25 @@
       <w:sz w:val="22"/>
     </w:rPr>
   </w:style>
-  <w:style w:type="character" w:styleId="FootnoteReference">
+  <w:style w:customStyle="1" w:styleId="SectionNumber" w:type="character">
+    <w:name w:val="Section Number"/>
+    <w:basedOn w:val="BodyTextChar"/>
+  </w:style>
+  <w:style w:styleId="FootnoteReference" w:type="character">
     <w:name w:val="Footnote Reference"/>
     <w:basedOn w:val="BodyTextChar"/>
     <w:rPr>
       <w:vertAlign w:val="superscript"/>
     </w:rPr>
   </w:style>
-  <w:style w:type="character" w:styleId="Hyperlink">
+  <w:style w:styleId="Hyperlink" w:type="character">
     <w:name w:val="Hyperlink"/>
     <w:basedOn w:val="BodyTextChar"/>
     <w:rPr>
-      <w:color w:val="4F81BD" w:themeColor="accent1"/>
-    </w:rPr>
-  </w:style>
-  <w:style w:type="paragraph" w:styleId="TOCHeading">
+      <w:color w:themeColor="accent1" w:val="4F81BD"/>
+    </w:rPr>
+  </w:style>
+  <w:style w:styleId="TOCHeading" w:type="paragraph">
     <w:name w:val="TOC Heading"/>
     <w:basedOn w:val="Heading1"/>
     <w:next w:val="BodyText"/>
@@ -1183,10 +1067,10 @@
       <w:outlineLvl w:val="9"/>
     </w:pPr>
     <w:rPr>
-      <w:rFonts w:asciiTheme="majorHAnsi" w:eastAsiaTheme="majorEastAsia" w:hAnsiTheme="majorHAnsi" w:cstheme="majorBidi"/>
+      <w:rFonts w:asciiTheme="majorHAnsi" w:cstheme="majorBidi" w:eastAsiaTheme="majorEastAsia" w:hAnsiTheme="majorHAnsi"/>
       <w:b w:val="0"/>
       <w:bCs w:val="0"/>
-      <w:color w:val="365F91" w:themeColor="accent1" w:themeShade="BF"/>
+      <w:color w:themeColor="accent1" w:themeShade="BF" w:val="365F91"/>
     </w:rPr>
   </w:style>
   <w:style w:type="paragraph" w:customStyle="1" w:styleId="SourceCode">

</xml_diff>